<commit_message>
Subindo o arquivo pdf
Subindo o arquivo pdf
</commit_message>
<xml_diff>
--- a/src/Terceiro_Ano/Atividades EaD/Segundo Semestre/Atividades EaD/3 - Dev-Ops/Murilo Ferreira - EaD 12.09.docx
+++ b/src/Terceiro_Ano/Atividades EaD/Segundo Semestre/Atividades EaD/3 - Dev-Ops/Murilo Ferreira - EaD 12.09.docx
@@ -8,6 +8,25 @@
         <w:jc w:val="center"/>
         <w:rPr>
           <w:rFonts w:ascii="Times New Roman" w:hAnsi="Times New Roman" w:cs="Times New Roman"/>
+          <w:b/>
+          <w:bCs/>
+        </w:rPr>
+      </w:pPr>
+      <w:r>
+        <w:rPr>
+          <w:rFonts w:ascii="Times New Roman" w:hAnsi="Times New Roman" w:cs="Times New Roman"/>
+          <w:b/>
+          <w:bCs/>
+        </w:rPr>
+        <w:t>Parte 1 – Pesquisa teórica</w:t>
+      </w:r>
+    </w:p>
+    <w:p>
+      <w:pPr>
+        <w:spacing w:line="360" w:lineRule="auto"/>
+        <w:jc w:val="center"/>
+        <w:rPr>
+          <w:rFonts w:ascii="Times New Roman" w:hAnsi="Times New Roman" w:cs="Times New Roman"/>
         </w:rPr>
       </w:pPr>
       <w:r>
@@ -402,6 +421,40 @@
           <w:rFonts w:ascii="Times New Roman" w:hAnsi="Times New Roman" w:cs="Times New Roman"/>
         </w:rPr>
         <w:t xml:space="preserve"> propõe uma cultura de colaboração, de responsabilidade compartilhada e de inovação contínua. Nesse sentido, constitui um elemento essencial para organizações que almejam competitividade em um ambiente tecnológico em constante transformação.</w:t>
+      </w:r>
+    </w:p>
+    <w:p>
+      <w:pPr>
+        <w:spacing w:line="360" w:lineRule="auto"/>
+        <w:ind w:firstLine="284"/>
+        <w:jc w:val="center"/>
+        <w:rPr>
+          <w:rFonts w:ascii="Times New Roman" w:hAnsi="Times New Roman" w:cs="Times New Roman"/>
+          <w:b/>
+          <w:bCs/>
+        </w:rPr>
+      </w:pPr>
+      <w:r>
+        <w:rPr>
+          <w:rFonts w:ascii="Times New Roman" w:hAnsi="Times New Roman" w:cs="Times New Roman"/>
+          <w:b/>
+          <w:bCs/>
+        </w:rPr>
+        <w:t>Parte 2 – Execução prática</w:t>
+      </w:r>
+    </w:p>
+    <w:p>
+      <w:pPr>
+        <w:spacing w:line="360" w:lineRule="auto"/>
+        <w:rPr>
+          <w:rFonts w:ascii="Times New Roman" w:hAnsi="Times New Roman" w:cs="Times New Roman"/>
+        </w:rPr>
+      </w:pPr>
+      <w:r>
+        <w:rPr>
+          <w:rFonts w:ascii="Times New Roman" w:hAnsi="Times New Roman" w:cs="Times New Roman"/>
+        </w:rPr>
+        <w:t>https://github.com/mucefe/Faculdade/tree/77f501f03a69dae6cca4496675679c4e273d2792/src/Terceiro_Ano/Atividades%20EaD/Segundo%20Semestre/Atividades%20EaD/3%20-%20Dev-Ops</w:t>
       </w:r>
     </w:p>
     <w:sectPr>

</xml_diff>